<commit_message>
about to check dirs
</commit_message>
<xml_diff>
--- a/HW3.docx
+++ b/HW3.docx
@@ -42,8 +42,6 @@
       <w:r>
         <w:t xml:space="preserve">  </w:t>
       </w:r>
-      <w:bookmarkStart w:id="0" w:name="_GoBack"/>
-      <w:bookmarkEnd w:id="0"/>
     </w:p>
     <w:p>
       <w:r>
@@ -65,16 +63,28 @@
           <w:ilvl w:val="0"/>
           <w:numId w:val="1"/>
         </w:numPr>
-      </w:pPr>
-      <w:r>
+        <w:rPr>
+          <w:strike/>
+        </w:rPr>
+      </w:pPr>
+      <w:r>
+        <w:rPr>
+          <w:strike/>
+        </w:rPr>
         <w:t xml:space="preserve">The </w:t>
       </w:r>
       <w:proofErr w:type="spellStart"/>
       <w:r>
+        <w:rPr>
+          <w:strike/>
+        </w:rPr>
         <w:t>DeviceID</w:t>
       </w:r>
       <w:proofErr w:type="spellEnd"/>
       <w:r>
+        <w:rPr>
+          <w:strike/>
+        </w:rPr>
         <w:t xml:space="preserve"> is correct</w:t>
       </w:r>
     </w:p>
@@ -129,7 +139,12 @@
         </w:numPr>
       </w:pPr>
       <w:r>
-        <w:t>Making sure the free block list contains ALL of the free blocks</w:t>
+        <w:t>Making sure t</w:t>
+      </w:r>
+      <w:bookmarkStart w:id="0" w:name="_GoBack"/>
+      <w:bookmarkEnd w:id="0"/>
+      <w:r>
+        <w:t>he free block list contains ALL of the free blocks</w:t>
       </w:r>
     </w:p>
     <w:p>

</xml_diff>